<commit_message>
last change in semseter a
</commit_message>
<xml_diff>
--- a/word/ניתוח נתונים.docx
+++ b/word/ניתוח נתונים.docx
@@ -1158,7 +1158,39 @@
           <w:rtl/>
           <w:lang w:val="en-US"/>
         </w:rPr>
-        <w:t>במצב קונטרול, לאורך כל תקופת הניסוי</w:t>
+        <w:t xml:space="preserve">השוואה של השונות המוסברת </w:t>
+      </w:r>
+      <w:r>
+        <w:rPr>
+          <w:rFonts w:hint="cs"/>
+          <w:rtl/>
+          <w:lang w:val="en-US"/>
+        </w:rPr>
+        <w:t>לאורך כל תקופת הניסוי</w:t>
+      </w:r>
+      <w:r>
+        <w:rPr>
+          <w:lang w:val="en-US"/>
+        </w:rPr>
+        <w:t xml:space="preserve"> </w:t>
+      </w:r>
+      <w:r>
+        <w:rPr>
+          <w:rFonts w:hint="cs"/>
+          <w:rtl/>
+          <w:lang w:val="en-US"/>
+        </w:rPr>
+        <w:t xml:space="preserve">      </w:t>
+      </w:r>
+      <w:r>
+        <w:rPr>
+          <w:rFonts w:hint="cs"/>
+          <w:b/>
+          <w:bCs/>
+          <w:rtl/>
+          <w:lang w:val="en-US"/>
+        </w:rPr>
+        <w:t>לא טוב</w:t>
       </w:r>
     </w:p>
     <w:p>
@@ -1176,6 +1208,7 @@
           <w:rFonts w:cs="Arial"/>
           <w:b/>
           <w:bCs/>
+          <w:noProof/>
           <w:rtl/>
           <w:lang w:val="en-US"/>
         </w:rPr>
@@ -1218,29 +1251,37 @@
     </w:p>
     <w:p>
       <w:pPr>
-        <w:rPr>
-          <w:b/>
-          <w:bCs/>
-          <w:lang w:val="en-US"/>
-        </w:rPr>
-      </w:pPr>
-      <w:r>
-        <w:rPr>
-          <w:b/>
-          <w:bCs/>
-          <w:lang w:val="en-US"/>
+        <w:pStyle w:val="ListParagraph"/>
+        <w:numPr>
+          <w:ilvl w:val="2"/>
+          <w:numId w:val="5"/>
+        </w:numPr>
+        <w:bidi/>
+      </w:pPr>
+      <w:r>
+        <w:rPr>
+          <w:rFonts w:hint="cs"/>
+          <w:rtl/>
+        </w:rPr>
+        <w:t>השוואה של השונות המוסברת בתחילת הניסוי</w:t>
+      </w:r>
+    </w:p>
+    <w:p>
+      <w:pPr>
+        <w:rPr>
+          <w:b/>
+          <w:bCs/>
+          <w:rtl/>
+        </w:rPr>
+      </w:pPr>
+      <w:r>
+        <w:rPr>
+          <w:b/>
+          <w:bCs/>
+          <w:rtl/>
         </w:rPr>
         <w:br w:type="page"/>
       </w:r>
-    </w:p>
-    <w:p>
-      <w:pPr>
-        <w:bidi/>
-        <w:rPr>
-          <w:b/>
-          <w:bCs/>
-        </w:rPr>
-      </w:pPr>
     </w:p>
     <w:p>
       <w:pPr>
@@ -1261,6 +1302,7 @@
           <w:bCs/>
           <w:rtl/>
         </w:rPr>
+        <w:lastRenderedPageBreak/>
         <w:t>שאלת מחקר</w:t>
       </w:r>
       <w:r>

</xml_diff>

<commit_message>
Almost finished pipeline pca
Signed-off-by: Maayan Shani <maayan.shani@mail.huji.ac.il>
</commit_message>
<xml_diff>
--- a/word/ניתוח נתונים.docx
+++ b/word/ניתוח נתונים.docx
@@ -618,7 +618,7 @@
         </w:rPr>
         <w:lastRenderedPageBreak/>
         <w:drawing>
-          <wp:anchor distT="0" distB="0" distL="114300" distR="114300" simplePos="0" relativeHeight="251658240" behindDoc="0" locked="0" layoutInCell="1" allowOverlap="1" wp14:anchorId="1FAB9CBE" wp14:editId="00681903">
+          <wp:anchor distT="0" distB="0" distL="114300" distR="114300" simplePos="0" relativeHeight="251657216" behindDoc="0" locked="0" layoutInCell="1" allowOverlap="1" wp14:anchorId="1FAB9CBE" wp14:editId="2239F384">
             <wp:simplePos x="0" y="0"/>
             <wp:positionH relativeFrom="column">
               <wp:posOffset>-771856</wp:posOffset>
@@ -791,7 +791,7 @@
           <w:rtl/>
         </w:rPr>
         <w:drawing>
-          <wp:anchor distT="0" distB="0" distL="114300" distR="114300" simplePos="0" relativeHeight="251659264" behindDoc="1" locked="0" layoutInCell="1" allowOverlap="1" wp14:anchorId="63819CF2" wp14:editId="7446C710">
+          <wp:anchor distT="0" distB="0" distL="114300" distR="114300" simplePos="0" relativeHeight="251658240" behindDoc="1" locked="0" layoutInCell="1" allowOverlap="1" wp14:anchorId="63819CF2" wp14:editId="243FD1CB">
             <wp:simplePos x="0" y="0"/>
             <wp:positionH relativeFrom="column">
               <wp:posOffset>-803275</wp:posOffset>
@@ -1049,7 +1049,7 @@
           <w:rtl/>
         </w:rPr>
         <w:drawing>
-          <wp:anchor distT="0" distB="0" distL="114300" distR="114300" simplePos="0" relativeHeight="251660288" behindDoc="1" locked="0" layoutInCell="1" allowOverlap="1" wp14:anchorId="38F10288" wp14:editId="5CEC65C8">
+          <wp:anchor distT="0" distB="0" distL="114300" distR="114300" simplePos="0" relativeHeight="251659264" behindDoc="1" locked="0" layoutInCell="1" allowOverlap="1" wp14:anchorId="38F10288" wp14:editId="3F600D1F">
             <wp:simplePos x="0" y="0"/>
             <wp:positionH relativeFrom="column">
               <wp:posOffset>-851038</wp:posOffset>
@@ -1239,7 +1239,7 @@
           <w:rtl/>
         </w:rPr>
         <w:drawing>
-          <wp:anchor distT="0" distB="0" distL="114300" distR="114300" simplePos="0" relativeHeight="251661312" behindDoc="1" locked="0" layoutInCell="1" allowOverlap="1" wp14:anchorId="0CC5713F" wp14:editId="5097CB5B">
+          <wp:anchor distT="0" distB="0" distL="114300" distR="114300" simplePos="0" relativeHeight="251660288" behindDoc="1" locked="0" layoutInCell="1" allowOverlap="1" wp14:anchorId="0CC5713F" wp14:editId="62E436D3">
             <wp:simplePos x="0" y="0"/>
             <wp:positionH relativeFrom="page">
               <wp:align>left</wp:align>
@@ -1401,6 +1401,43 @@
     <w:p>
       <w:pPr>
         <w:pStyle w:val="ListParagraph"/>
+        <w:bidi/>
+        <w:rPr>
+          <w:rFonts w:hint="cs"/>
+          <w:b/>
+          <w:bCs/>
+          <w:highlight w:val="yellow"/>
+          <w:rtl/>
+          <w:lang w:val="en-US"/>
+        </w:rPr>
+      </w:pPr>
+      <w:r>
+        <w:rPr>
+          <w:rFonts w:hint="cs"/>
+          <w:b/>
+          <w:bCs/>
+          <w:highlight w:val="yellow"/>
+          <w:rtl/>
+          <w:lang w:val="en-US"/>
+        </w:rPr>
+        <w:t>לדעתי לא טוב כל העמוד. משאיר למקרה שכן</w:t>
+      </w:r>
+    </w:p>
+    <w:p>
+      <w:pPr>
+        <w:pStyle w:val="ListParagraph"/>
+        <w:bidi/>
+        <w:rPr>
+          <w:b/>
+          <w:bCs/>
+          <w:highlight w:val="yellow"/>
+          <w:lang w:val="en-US"/>
+        </w:rPr>
+      </w:pPr>
+    </w:p>
+    <w:p>
+      <w:pPr>
+        <w:pStyle w:val="ListParagraph"/>
         <w:numPr>
           <w:ilvl w:val="0"/>
           <w:numId w:val="2"/>
@@ -1409,13 +1446,15 @@
         <w:rPr>
           <w:b/>
           <w:bCs/>
-          <w:lang w:val="en-US"/>
-        </w:rPr>
-      </w:pPr>
-      <w:r>
-        <w:rPr>
-          <w:b/>
-          <w:bCs/>
+          <w:highlight w:val="yellow"/>
+          <w:lang w:val="en-US"/>
+        </w:rPr>
+      </w:pPr>
+      <w:r>
+        <w:rPr>
+          <w:b/>
+          <w:bCs/>
+          <w:highlight w:val="yellow"/>
           <w:lang w:val="en-US"/>
         </w:rPr>
         <w:t>PCA</w:t>
@@ -1430,12 +1469,14 @@
         </w:numPr>
         <w:bidi/>
         <w:rPr>
+          <w:highlight w:val="yellow"/>
           <w:lang w:val="en-US"/>
         </w:rPr>
       </w:pPr>
       <w:r>
         <w:rPr>
           <w:rFonts w:hint="cs"/>
+          <w:highlight w:val="yellow"/>
           <w:rtl/>
           <w:lang w:val="en-US"/>
         </w:rPr>
@@ -1444,6 +1485,7 @@
       <w:r>
         <w:rPr>
           <w:rFonts w:hint="cs"/>
+          <w:highlight w:val="yellow"/>
           <w:rtl/>
           <w:lang w:val="en-US"/>
         </w:rPr>
@@ -1451,6 +1493,7 @@
       </w:r>
       <w:r>
         <w:rPr>
+          <w:highlight w:val="yellow"/>
           <w:lang w:val="en-US"/>
         </w:rPr>
         <w:t xml:space="preserve"> </w:t>
@@ -1458,6 +1501,7 @@
       <w:r>
         <w:rPr>
           <w:rFonts w:hint="cs"/>
+          <w:highlight w:val="yellow"/>
           <w:rtl/>
           <w:lang w:val="en-US"/>
         </w:rPr>
@@ -1482,6 +1526,7 @@
         <w:rPr>
           <w:b/>
           <w:bCs/>
+          <w:highlight w:val="yellow"/>
           <w:lang w:val="en-US"/>
         </w:rPr>
       </w:pPr>
@@ -1491,6 +1536,7 @@
           <w:b/>
           <w:bCs/>
           <w:noProof/>
+          <w:highlight w:val="yellow"/>
           <w:rtl/>
           <w:lang w:val="en-US"/>
         </w:rPr>
@@ -1539,10 +1585,14 @@
           <w:numId w:val="5"/>
         </w:numPr>
         <w:bidi/>
+        <w:rPr>
+          <w:highlight w:val="yellow"/>
+        </w:rPr>
       </w:pPr>
       <w:r>
         <w:rPr>
           <w:rFonts w:hint="cs"/>
+          <w:highlight w:val="yellow"/>
           <w:rtl/>
         </w:rPr>
         <w:t>השוואה של השונות המוסברת בתחילת הניסוי</w:t>
@@ -1573,19 +1623,666 @@
           <w:numId w:val="2"/>
         </w:numPr>
         <w:bidi/>
-        <w:rPr>
-          <w:b/>
-          <w:bCs/>
-        </w:rPr>
-      </w:pPr>
-      <w:r>
-        <w:rPr>
-          <w:b/>
-          <w:bCs/>
-          <w:rtl/>
+      </w:pPr>
+      <w:r>
+        <w:rPr>
+          <w:b/>
+          <w:bCs/>
+          <w:lang w:val="en-US"/>
         </w:rPr>
         <w:lastRenderedPageBreak/>
-        <w:t>שאלת מחקר</w:t>
+        <w:t>PCA</w:t>
+      </w:r>
+    </w:p>
+    <w:p>
+      <w:pPr>
+        <w:pStyle w:val="ListParagraph"/>
+        <w:numPr>
+          <w:ilvl w:val="0"/>
+          <w:numId w:val="10"/>
+        </w:numPr>
+        <w:rPr>
+          <w:lang w:val="en-US"/>
+        </w:rPr>
+      </w:pPr>
+      <w:r>
+        <w:rPr>
+          <w:lang w:val="en-US"/>
+        </w:rPr>
+        <w:t xml:space="preserve">The target is </w:t>
+      </w:r>
+      <w:proofErr w:type="gramStart"/>
+      <w:r>
+        <w:rPr>
+          <w:lang w:val="en-US"/>
+        </w:rPr>
+        <w:t>create</w:t>
+      </w:r>
+      <w:proofErr w:type="gramEnd"/>
+      <w:r>
+        <w:rPr>
+          <w:lang w:val="en-US"/>
+        </w:rPr>
+        <w:t xml:space="preserve"> a </w:t>
+      </w:r>
+      <w:proofErr w:type="spellStart"/>
+      <w:r>
+        <w:rPr>
+          <w:lang w:val="en-US"/>
+        </w:rPr>
+        <w:t>pca</w:t>
+      </w:r>
+      <w:proofErr w:type="spellEnd"/>
+      <w:r>
+        <w:rPr>
+          <w:lang w:val="en-US"/>
+        </w:rPr>
+        <w:t xml:space="preserve"> on the matrix 52(13 trials* 4 boxes) X 11 (wrists) and to check if there is a correlation between the speed of all joints. Do it on both conditions and compare the </w:t>
+      </w:r>
+      <w:proofErr w:type="spellStart"/>
+      <w:r>
+        <w:rPr>
+          <w:lang w:val="en-US"/>
+        </w:rPr>
+        <w:t>pca</w:t>
+      </w:r>
+      <w:proofErr w:type="spellEnd"/>
+      <w:r>
+        <w:rPr>
+          <w:lang w:val="en-US"/>
+        </w:rPr>
+        <w:t xml:space="preserve"> of CONTROL and the HFS</w:t>
+      </w:r>
+    </w:p>
+    <w:p>
+      <w:pPr>
+        <w:pStyle w:val="ListParagraph"/>
+        <w:numPr>
+          <w:ilvl w:val="0"/>
+          <w:numId w:val="10"/>
+        </w:numPr>
+        <w:rPr>
+          <w:lang w:val="en-US"/>
+        </w:rPr>
+      </w:pPr>
+      <w:r>
+        <w:rPr>
+          <w:lang w:val="en-US"/>
+        </w:rPr>
+        <w:t>HOW?</w:t>
+      </w:r>
+    </w:p>
+    <w:p>
+      <w:pPr>
+        <w:pStyle w:val="ListParagraph"/>
+        <w:numPr>
+          <w:ilvl w:val="1"/>
+          <w:numId w:val="11"/>
+        </w:numPr>
+        <w:rPr>
+          <w:lang w:val="en-US"/>
+        </w:rPr>
+      </w:pPr>
+      <w:r>
+        <w:rPr>
+          <w:lang w:val="en-US"/>
+        </w:rPr>
+        <w:t>For each HFS, Control:</w:t>
+      </w:r>
+    </w:p>
+    <w:p>
+      <w:pPr>
+        <w:pStyle w:val="ListParagraph"/>
+        <w:numPr>
+          <w:ilvl w:val="1"/>
+          <w:numId w:val="11"/>
+        </w:numPr>
+        <w:rPr>
+          <w:lang w:val="en-US"/>
+        </w:rPr>
+      </w:pPr>
+      <w:r>
+        <w:rPr>
+          <w:lang w:val="en-US"/>
+        </w:rPr>
+        <w:t>Extract the data of all boxes and wrists and put in one big data.</w:t>
+      </w:r>
+    </w:p>
+    <w:p>
+      <w:pPr>
+        <w:pStyle w:val="ListParagraph"/>
+        <w:numPr>
+          <w:ilvl w:val="1"/>
+          <w:numId w:val="11"/>
+        </w:numPr>
+        <w:rPr>
+          <w:lang w:val="en-US"/>
+        </w:rPr>
+      </w:pPr>
+      <w:r>
+        <w:rPr>
+          <w:lang w:val="en-US"/>
+        </w:rPr>
+        <w:t xml:space="preserve">Smooth the location of </w:t>
+      </w:r>
+      <w:proofErr w:type="spellStart"/>
+      <w:proofErr w:type="gramStart"/>
+      <w:r>
+        <w:rPr>
+          <w:lang w:val="en-US"/>
+        </w:rPr>
+        <w:t>x,y</w:t>
+      </w:r>
+      <w:proofErr w:type="spellEnd"/>
+      <w:proofErr w:type="gramEnd"/>
+      <w:r>
+        <w:rPr>
+          <w:lang w:val="en-US"/>
+        </w:rPr>
+        <w:t xml:space="preserve"> according to some window. Maybe conduct another smooth (read about some options)</w:t>
+      </w:r>
+    </w:p>
+    <w:p>
+      <w:pPr>
+        <w:pStyle w:val="ListParagraph"/>
+        <w:numPr>
+          <w:ilvl w:val="1"/>
+          <w:numId w:val="11"/>
+        </w:numPr>
+        <w:rPr>
+          <w:lang w:val="en-US"/>
+        </w:rPr>
+      </w:pPr>
+      <w:r>
+        <w:rPr>
+          <w:highlight w:val="yellow"/>
+          <w:lang w:val="en-US"/>
+        </w:rPr>
+        <w:t>I’m HERE</w:t>
+      </w:r>
+    </w:p>
+    <w:p>
+      <w:pPr>
+        <w:pStyle w:val="ListParagraph"/>
+        <w:numPr>
+          <w:ilvl w:val="1"/>
+          <w:numId w:val="11"/>
+        </w:numPr>
+        <w:rPr>
+          <w:lang w:val="en-US"/>
+        </w:rPr>
+      </w:pPr>
+      <w:r>
+        <w:rPr>
+          <w:lang w:val="en-US"/>
+        </w:rPr>
+        <w:t xml:space="preserve">Convert the </w:t>
+      </w:r>
+      <w:proofErr w:type="spellStart"/>
+      <w:proofErr w:type="gramStart"/>
+      <w:r>
+        <w:rPr>
+          <w:lang w:val="en-US"/>
+        </w:rPr>
+        <w:t>x,y</w:t>
+      </w:r>
+      <w:proofErr w:type="spellEnd"/>
+      <w:proofErr w:type="gramEnd"/>
+      <w:r>
+        <w:rPr>
+          <w:lang w:val="en-US"/>
+        </w:rPr>
+        <w:t xml:space="preserve"> to velocity by derivative the locations</w:t>
+      </w:r>
+    </w:p>
+    <w:p>
+      <w:pPr>
+        <w:pStyle w:val="ListParagraph"/>
+        <w:numPr>
+          <w:ilvl w:val="1"/>
+          <w:numId w:val="11"/>
+        </w:numPr>
+        <w:rPr>
+          <w:lang w:val="x-none"/>
+        </w:rPr>
+      </w:pPr>
+      <w:r>
+        <w:rPr>
+          <w:lang w:val="en-US"/>
+        </w:rPr>
+        <w:t xml:space="preserve">Convert the derivative to speed </w:t>
+      </w:r>
+      <m:oMath>
+        <m:rad>
+          <m:radPr>
+            <m:degHide m:val="1"/>
+            <m:ctrlPr>
+              <w:rPr>
+                <w:rFonts w:ascii="Cambria Math" w:hAnsi="Cambria Math"/>
+                <w:lang w:val="x-none"/>
+              </w:rPr>
+            </m:ctrlPr>
+          </m:radPr>
+          <m:deg/>
+          <m:e>
+            <m:r>
+              <m:rPr>
+                <m:sty m:val="p"/>
+              </m:rPr>
+              <w:rPr>
+                <w:rFonts w:ascii="Cambria Math" w:hAnsi="Cambria Math"/>
+                <w:lang w:val="x-none"/>
+              </w:rPr>
+              <m:t>(V</m:t>
+            </m:r>
+            <m:sSup>
+              <m:sSupPr>
+                <m:ctrlPr>
+                  <w:rPr>
+                    <w:rFonts w:ascii="Cambria Math" w:hAnsi="Cambria Math"/>
+                    <w:lang w:val="x-none"/>
+                  </w:rPr>
+                </m:ctrlPr>
+              </m:sSupPr>
+              <m:e>
+                <m:r>
+                  <m:rPr>
+                    <m:sty m:val="p"/>
+                  </m:rPr>
+                  <w:rPr>
+                    <w:rFonts w:ascii="Cambria Math" w:hAnsi="Cambria Math"/>
+                    <w:lang w:val="x-none"/>
+                  </w:rPr>
+                  <m:t>x</m:t>
+                </m:r>
+              </m:e>
+              <m:sup>
+                <m:r>
+                  <m:rPr>
+                    <m:sty m:val="p"/>
+                  </m:rPr>
+                  <w:rPr>
+                    <w:rFonts w:ascii="Cambria Math" w:hAnsi="Cambria Math"/>
+                    <w:lang w:val="x-none"/>
+                  </w:rPr>
+                  <m:t>2</m:t>
+                </m:r>
+              </m:sup>
+            </m:sSup>
+          </m:e>
+        </m:rad>
+        <m:r>
+          <m:rPr>
+            <m:sty m:val="p"/>
+          </m:rPr>
+          <w:rPr>
+            <w:rFonts w:ascii="Cambria Math" w:hAnsi="Cambria Math"/>
+            <w:lang w:val="x-none"/>
+          </w:rPr>
+          <m:t>+V</m:t>
+        </m:r>
+        <m:sSup>
+          <m:sSupPr>
+            <m:ctrlPr>
+              <w:rPr>
+                <w:rFonts w:ascii="Cambria Math" w:hAnsi="Cambria Math"/>
+                <w:lang w:val="x-none"/>
+              </w:rPr>
+            </m:ctrlPr>
+          </m:sSupPr>
+          <m:e>
+            <m:r>
+              <m:rPr>
+                <m:sty m:val="p"/>
+              </m:rPr>
+              <w:rPr>
+                <w:rFonts w:ascii="Cambria Math" w:hAnsi="Cambria Math"/>
+                <w:lang w:val="x-none"/>
+              </w:rPr>
+              <m:t>y</m:t>
+            </m:r>
+          </m:e>
+          <m:sup>
+            <m:r>
+              <m:rPr>
+                <m:sty m:val="p"/>
+              </m:rPr>
+              <w:rPr>
+                <w:rFonts w:ascii="Cambria Math" w:hAnsi="Cambria Math"/>
+                <w:lang w:val="x-none"/>
+              </w:rPr>
+              <m:t>2</m:t>
+            </m:r>
+          </m:sup>
+        </m:sSup>
+        <m:r>
+          <m:rPr>
+            <m:sty m:val="p"/>
+          </m:rPr>
+          <w:rPr>
+            <w:rFonts w:ascii="Cambria Math" w:hAnsi="Cambria Math"/>
+            <w:lang w:val="x-none"/>
+          </w:rPr>
+          <m:t>)</m:t>
+        </m:r>
+      </m:oMath>
+    </w:p>
+    <w:p>
+      <w:pPr>
+        <w:pStyle w:val="ListParagraph"/>
+        <w:numPr>
+          <w:ilvl w:val="1"/>
+          <w:numId w:val="11"/>
+        </w:numPr>
+        <w:rPr>
+          <w:lang w:val="en-US"/>
+        </w:rPr>
+      </w:pPr>
+      <w:r>
+        <w:rPr>
+          <w:lang w:val="en-US"/>
+        </w:rPr>
+        <w:t xml:space="preserve">Now perform the </w:t>
+      </w:r>
+      <w:proofErr w:type="spellStart"/>
+      <w:r>
+        <w:rPr>
+          <w:lang w:val="en-US"/>
+        </w:rPr>
+        <w:t>pca</w:t>
+      </w:r>
+      <w:proofErr w:type="spellEnd"/>
+      <w:r>
+        <w:rPr>
+          <w:lang w:val="en-US"/>
+        </w:rPr>
+        <w:t>.</w:t>
+      </w:r>
+    </w:p>
+    <w:p>
+      <w:pPr>
+        <w:pStyle w:val="ListParagraph"/>
+        <w:ind w:hanging="720"/>
+      </w:pPr>
+    </w:p>
+    <w:p>
+      <w:pPr>
+        <w:pStyle w:val="ListParagraph"/>
+        <w:ind w:hanging="720"/>
+        <w:rPr>
+          <w:b/>
+          <w:bCs/>
+          <w:lang w:val="en-US"/>
+        </w:rPr>
+      </w:pPr>
+      <w:r>
+        <w:rPr>
+          <w:b/>
+          <w:bCs/>
+        </w:rPr>
+        <w:t>Choosing the Smoothing Window</w:t>
+      </w:r>
+    </w:p>
+    <w:p>
+      <w:pPr>
+        <w:pStyle w:val="ListParagraph"/>
+        <w:ind w:left="360"/>
+        <w:rPr>
+          <w:lang w:val="en-US"/>
+        </w:rPr>
+      </w:pPr>
+      <w:r>
+        <w:t>To determine an appropriate smoothing window, I selected a random joint and a single axis (x), and applied smoothing using multiple window sizes: [20, 50, 100, 200].</w:t>
+      </w:r>
+      <w:r>
+        <w:br/>
+        <w:t xml:space="preserve">After comparing the results visually, I chose to use a window size of </w:t>
+      </w:r>
+      <w:r>
+        <w:rPr>
+          <w:b/>
+          <w:bCs/>
+        </w:rPr>
+        <w:t>200</w:t>
+      </w:r>
+      <w:r>
+        <w:t xml:space="preserve"> moving forward.</w:t>
+      </w:r>
+    </w:p>
+    <w:p>
+      <w:pPr>
+        <w:bidi/>
+        <w:rPr>
+          <w:b/>
+          <w:bCs/>
+        </w:rPr>
+      </w:pPr>
+      <w:r>
+        <w:rPr>
+          <w:noProof/>
+          <w:lang w:val="en-US"/>
+        </w:rPr>
+        <mc:AlternateContent>
+          <mc:Choice Requires="wpg">
+            <w:drawing>
+              <wp:anchor distT="0" distB="0" distL="114300" distR="114300" simplePos="0" relativeHeight="251665408" behindDoc="0" locked="0" layoutInCell="1" allowOverlap="1" wp14:anchorId="2099753A" wp14:editId="0B0FCFCD">
+                <wp:simplePos x="0" y="0"/>
+                <wp:positionH relativeFrom="column">
+                  <wp:posOffset>477671</wp:posOffset>
+                </wp:positionH>
+                <wp:positionV relativeFrom="paragraph">
+                  <wp:posOffset>142581</wp:posOffset>
+                </wp:positionV>
+                <wp:extent cx="4626591" cy="5856491"/>
+                <wp:effectExtent l="0" t="0" r="3175" b="0"/>
+                <wp:wrapNone/>
+                <wp:docPr id="195649820" name="Group 1"/>
+                <wp:cNvGraphicFramePr/>
+                <a:graphic xmlns:a="http://schemas.openxmlformats.org/drawingml/2006/main">
+                  <a:graphicData uri="http://schemas.microsoft.com/office/word/2010/wordprocessingGroup">
+                    <wpg:wgp>
+                      <wpg:cNvGrpSpPr/>
+                      <wpg:grpSpPr>
+                        <a:xfrm>
+                          <a:off x="0" y="0"/>
+                          <a:ext cx="4626591" cy="5856491"/>
+                          <a:chOff x="0" y="0"/>
+                          <a:chExt cx="4762500" cy="6640195"/>
+                        </a:xfrm>
+                      </wpg:grpSpPr>
+                      <pic:pic xmlns:pic="http://schemas.openxmlformats.org/drawingml/2006/picture">
+                        <pic:nvPicPr>
+                          <pic:cNvPr id="641776307" name="Picture 1" descr="A graph with orange lines&#10;&#10;AI-generated content may be incorrect."/>
+                          <pic:cNvPicPr>
+                            <a:picLocks noChangeAspect="1"/>
+                          </pic:cNvPicPr>
+                        </pic:nvPicPr>
+                        <pic:blipFill>
+                          <a:blip r:embed="rId15">
+                            <a:extLst>
+                              <a:ext uri="{28A0092B-C50C-407E-A947-70E740481C1C}">
+                                <a14:useLocalDpi xmlns:a14="http://schemas.microsoft.com/office/drawing/2010/main" val="0"/>
+                              </a:ext>
+                            </a:extLst>
+                          </a:blip>
+                          <a:stretch>
+                            <a:fillRect/>
+                          </a:stretch>
+                        </pic:blipFill>
+                        <pic:spPr>
+                          <a:xfrm>
+                            <a:off x="44450" y="0"/>
+                            <a:ext cx="4672330" cy="1748790"/>
+                          </a:xfrm>
+                          <a:prstGeom prst="rect">
+                            <a:avLst/>
+                          </a:prstGeom>
+                        </pic:spPr>
+                      </pic:pic>
+                      <pic:pic xmlns:pic="http://schemas.openxmlformats.org/drawingml/2006/picture">
+                        <pic:nvPicPr>
+                          <pic:cNvPr id="1562253975" name="Picture 1" descr="A graph with orange and blue lines&#10;&#10;AI-generated content may be incorrect."/>
+                          <pic:cNvPicPr>
+                            <a:picLocks noChangeAspect="1"/>
+                          </pic:cNvPicPr>
+                        </pic:nvPicPr>
+                        <pic:blipFill>
+                          <a:blip r:embed="rId16">
+                            <a:extLst>
+                              <a:ext uri="{28A0092B-C50C-407E-A947-70E740481C1C}">
+                                <a14:useLocalDpi xmlns:a14="http://schemas.microsoft.com/office/drawing/2010/main" val="0"/>
+                              </a:ext>
+                            </a:extLst>
+                          </a:blip>
+                          <a:stretch>
+                            <a:fillRect/>
+                          </a:stretch>
+                        </pic:blipFill>
+                        <pic:spPr>
+                          <a:xfrm>
+                            <a:off x="25400" y="1587500"/>
+                            <a:ext cx="4690745" cy="1558290"/>
+                          </a:xfrm>
+                          <a:prstGeom prst="rect">
+                            <a:avLst/>
+                          </a:prstGeom>
+                        </pic:spPr>
+                      </pic:pic>
+                      <pic:pic xmlns:pic="http://schemas.openxmlformats.org/drawingml/2006/picture">
+                        <pic:nvPicPr>
+                          <pic:cNvPr id="1001446263" name="Picture 1" descr="A graph showing a line of orange and blue lines&#10;&#10;AI-generated content may be incorrect."/>
+                          <pic:cNvPicPr>
+                            <a:picLocks noChangeAspect="1"/>
+                          </pic:cNvPicPr>
+                        </pic:nvPicPr>
+                        <pic:blipFill>
+                          <a:blip r:embed="rId17">
+                            <a:extLst>
+                              <a:ext uri="{28A0092B-C50C-407E-A947-70E740481C1C}">
+                                <a14:useLocalDpi xmlns:a14="http://schemas.microsoft.com/office/drawing/2010/main" val="0"/>
+                              </a:ext>
+                            </a:extLst>
+                          </a:blip>
+                          <a:stretch>
+                            <a:fillRect/>
+                          </a:stretch>
+                        </pic:blipFill>
+                        <pic:spPr>
+                          <a:xfrm>
+                            <a:off x="63500" y="3041650"/>
+                            <a:ext cx="4667250" cy="1833245"/>
+                          </a:xfrm>
+                          <a:prstGeom prst="rect">
+                            <a:avLst/>
+                          </a:prstGeom>
+                        </pic:spPr>
+                      </pic:pic>
+                      <pic:pic xmlns:pic="http://schemas.openxmlformats.org/drawingml/2006/picture">
+                        <pic:nvPicPr>
+                          <pic:cNvPr id="411010093" name="Picture 1" descr="A graph with orange and blue lines&#10;&#10;AI-generated content may be incorrect."/>
+                          <pic:cNvPicPr>
+                            <a:picLocks noChangeAspect="1"/>
+                          </pic:cNvPicPr>
+                        </pic:nvPicPr>
+                        <pic:blipFill>
+                          <a:blip r:embed="rId18">
+                            <a:extLst>
+                              <a:ext uri="{28A0092B-C50C-407E-A947-70E740481C1C}">
+                                <a14:useLocalDpi xmlns:a14="http://schemas.microsoft.com/office/drawing/2010/main" val="0"/>
+                              </a:ext>
+                            </a:extLst>
+                          </a:blip>
+                          <a:stretch>
+                            <a:fillRect/>
+                          </a:stretch>
+                        </pic:blipFill>
+                        <pic:spPr>
+                          <a:xfrm>
+                            <a:off x="0" y="4864100"/>
+                            <a:ext cx="4762500" cy="1776095"/>
+                          </a:xfrm>
+                          <a:prstGeom prst="rect">
+                            <a:avLst/>
+                          </a:prstGeom>
+                        </pic:spPr>
+                      </pic:pic>
+                    </wpg:wgp>
+                  </a:graphicData>
+                </a:graphic>
+                <wp14:sizeRelH relativeFrom="margin">
+                  <wp14:pctWidth>0</wp14:pctWidth>
+                </wp14:sizeRelH>
+                <wp14:sizeRelV relativeFrom="margin">
+                  <wp14:pctHeight>0</wp14:pctHeight>
+                </wp14:sizeRelV>
+              </wp:anchor>
+            </w:drawing>
+          </mc:Choice>
+          <mc:Fallback>
+            <w:pict>
+              <v:group w14:anchorId="022A8811" id="Group 1" o:spid="_x0000_s1026" style="position:absolute;margin-left:37.6pt;margin-top:11.25pt;width:364.3pt;height:461.15pt;z-index:251665408;mso-width-relative:margin;mso-height-relative:margin" coordsize="47625,66401" o:gfxdata="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">
+                <v:shapetype id="_x0000_t75" coordsize="21600,21600" o:spt="75" o:preferrelative="t" path="m@4@5l@4@11@9@11@9@5xe" filled="f" stroked="f">
+                  <v:stroke joinstyle="miter"/>
+                  <v:formulas>
+                    <v:f eqn="if lineDrawn pixelLineWidth 0"/>
+                    <v:f eqn="sum @0 1 0"/>
+                    <v:f eqn="sum 0 0 @1"/>
+                    <v:f eqn="prod @2 1 2"/>
+                    <v:f eqn="prod @3 21600 pixelWidth"/>
+                    <v:f eqn="prod @3 21600 pixelHeight"/>
+                    <v:f eqn="sum @0 0 1"/>
+                    <v:f eqn="prod @6 1 2"/>
+                    <v:f eqn="prod @7 21600 pixelWidth"/>
+                    <v:f eqn="sum @8 21600 0"/>
+                    <v:f eqn="prod @7 21600 pixelHeight"/>
+                    <v:f eqn="sum @10 21600 0"/>
+                  </v:formulas>
+                  <v:path o:extrusionok="f" gradientshapeok="t" o:connecttype="rect"/>
+                  <o:lock v:ext="edit" aspectratio="t"/>
+                </v:shapetype>
+                <v:shape id="Picture 1" o:spid="_x0000_s1027" type="#_x0000_t75" alt="A graph with orange lines&#10;&#10;AI-generated content may be incorrect." style="position:absolute;left:444;width:46723;height:17487;visibility:visible;mso-wrap-style:square" o:gfxdata="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">
+                  <v:imagedata r:id="rId19" o:title="A graph with orange lines&#10;&#10;AI-generated content may be incorrect"/>
+                </v:shape>
+                <v:shape id="Picture 1" o:spid="_x0000_s1028" type="#_x0000_t75" alt="A graph with orange and blue lines&#10;&#10;AI-generated content may be incorrect." style="position:absolute;left:254;top:15875;width:46907;height:15582;visibility:visible;mso-wrap-style:square" o:gfxdata="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">
+                  <v:imagedata r:id="rId20" o:title="A graph with orange and blue lines&#10;&#10;AI-generated content may be incorrect"/>
+                </v:shape>
+                <v:shape id="Picture 1" o:spid="_x0000_s1029" type="#_x0000_t75" alt="A graph showing a line of orange and blue lines&#10;&#10;AI-generated content may be incorrect." style="position:absolute;left:635;top:30416;width:46672;height:18332;visibility:visible;mso-wrap-style:square" o:gfxdata="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">
+                  <v:imagedata r:id="rId21" o:title="A graph showing a line of orange and blue lines&#10;&#10;AI-generated content may be incorrect"/>
+                </v:shape>
+                <v:shape id="Picture 1" o:spid="_x0000_s1030" type="#_x0000_t75" alt="A graph with orange and blue lines&#10;&#10;AI-generated content may be incorrect." style="position:absolute;top:48641;width:47625;height:17760;visibility:visible;mso-wrap-style:square" o:gfxdata="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">
+                  <v:imagedata r:id="rId22" o:title="A graph with orange and blue lines&#10;&#10;AI-generated content may be incorrect"/>
+                </v:shape>
+              </v:group>
+            </w:pict>
+          </mc:Fallback>
+        </mc:AlternateContent>
+      </w:r>
+      <w:r>
+        <w:rPr>
+          <w:b/>
+          <w:bCs/>
+          <w:rtl/>
+        </w:rPr>
+        <w:br w:type="page"/>
+      </w:r>
+      <w:r>
+        <w:rPr>
+          <w:rFonts w:hint="cs"/>
+          <w:b/>
+          <w:bCs/>
+          <w:rtl/>
+          <w:lang w:val="en-US"/>
+        </w:rPr>
+        <w:lastRenderedPageBreak/>
+        <w:t>ש</w:t>
+      </w:r>
+      <w:r>
+        <w:rPr>
+          <w:b/>
+          <w:bCs/>
+          <w:rtl/>
+        </w:rPr>
+        <w:t>אלת מחקר</w:t>
       </w:r>
       <w:r>
         <w:rPr>
@@ -2256,6 +2953,208 @@
     </w:lvl>
   </w:abstractNum>
   <w:abstractNum w:abstractNumId="4" w15:restartNumberingAfterBreak="0">
+    <w:nsid w:val="45C85AFE"/>
+    <w:multiLevelType w:val="hybridMultilevel"/>
+    <w:tmpl w:val="E488C556"/>
+    <w:lvl w:ilvl="0" w:tplc="2DC2DD56">
+      <w:start w:val="1"/>
+      <w:numFmt w:val="decimal"/>
+      <w:lvlText w:val="%1."/>
+      <w:lvlJc w:val="left"/>
+      <w:pPr>
+        <w:ind w:left="1080" w:hanging="360"/>
+      </w:pPr>
+      <w:rPr>
+        <w:rFonts w:hint="default"/>
+      </w:rPr>
+    </w:lvl>
+    <w:lvl w:ilvl="1" w:tplc="10000019" w:tentative="1">
+      <w:start w:val="1"/>
+      <w:numFmt w:val="lowerLetter"/>
+      <w:lvlText w:val="%2."/>
+      <w:lvlJc w:val="left"/>
+      <w:pPr>
+        <w:ind w:left="1800" w:hanging="360"/>
+      </w:pPr>
+    </w:lvl>
+    <w:lvl w:ilvl="2" w:tplc="1000001B" w:tentative="1">
+      <w:start w:val="1"/>
+      <w:numFmt w:val="lowerRoman"/>
+      <w:lvlText w:val="%3."/>
+      <w:lvlJc w:val="right"/>
+      <w:pPr>
+        <w:ind w:left="2520" w:hanging="180"/>
+      </w:pPr>
+    </w:lvl>
+    <w:lvl w:ilvl="3" w:tplc="1000000F" w:tentative="1">
+      <w:start w:val="1"/>
+      <w:numFmt w:val="decimal"/>
+      <w:lvlText w:val="%4."/>
+      <w:lvlJc w:val="left"/>
+      <w:pPr>
+        <w:ind w:left="3240" w:hanging="360"/>
+      </w:pPr>
+    </w:lvl>
+    <w:lvl w:ilvl="4" w:tplc="10000019" w:tentative="1">
+      <w:start w:val="1"/>
+      <w:numFmt w:val="lowerLetter"/>
+      <w:lvlText w:val="%5."/>
+      <w:lvlJc w:val="left"/>
+      <w:pPr>
+        <w:ind w:left="3960" w:hanging="360"/>
+      </w:pPr>
+    </w:lvl>
+    <w:lvl w:ilvl="5" w:tplc="1000001B" w:tentative="1">
+      <w:start w:val="1"/>
+      <w:numFmt w:val="lowerRoman"/>
+      <w:lvlText w:val="%6."/>
+      <w:lvlJc w:val="right"/>
+      <w:pPr>
+        <w:ind w:left="4680" w:hanging="180"/>
+      </w:pPr>
+    </w:lvl>
+    <w:lvl w:ilvl="6" w:tplc="1000000F" w:tentative="1">
+      <w:start w:val="1"/>
+      <w:numFmt w:val="decimal"/>
+      <w:lvlText w:val="%7."/>
+      <w:lvlJc w:val="left"/>
+      <w:pPr>
+        <w:ind w:left="5400" w:hanging="360"/>
+      </w:pPr>
+    </w:lvl>
+    <w:lvl w:ilvl="7" w:tplc="10000019" w:tentative="1">
+      <w:start w:val="1"/>
+      <w:numFmt w:val="lowerLetter"/>
+      <w:lvlText w:val="%8."/>
+      <w:lvlJc w:val="left"/>
+      <w:pPr>
+        <w:ind w:left="6120" w:hanging="360"/>
+      </w:pPr>
+    </w:lvl>
+    <w:lvl w:ilvl="8" w:tplc="1000001B" w:tentative="1">
+      <w:start w:val="1"/>
+      <w:numFmt w:val="lowerRoman"/>
+      <w:lvlText w:val="%9."/>
+      <w:lvlJc w:val="right"/>
+      <w:pPr>
+        <w:ind w:left="6840" w:hanging="180"/>
+      </w:pPr>
+    </w:lvl>
+  </w:abstractNum>
+  <w:abstractNum w:abstractNumId="5" w15:restartNumberingAfterBreak="0">
+    <w:nsid w:val="473A4996"/>
+    <w:multiLevelType w:val="multilevel"/>
+    <w:tmpl w:val="810C1A92"/>
+    <w:lvl w:ilvl="0">
+      <w:start w:val="1"/>
+      <w:numFmt w:val="decimal"/>
+      <w:lvlText w:val="%1."/>
+      <w:lvlJc w:val="left"/>
+      <w:pPr>
+        <w:tabs>
+          <w:tab w:val="num" w:pos="720"/>
+        </w:tabs>
+        <w:ind w:left="720" w:hanging="360"/>
+      </w:pPr>
+    </w:lvl>
+    <w:lvl w:ilvl="1">
+      <w:start w:val="1"/>
+      <w:numFmt w:val="lowerLetter"/>
+      <w:lvlText w:val="%2."/>
+      <w:lvlJc w:val="left"/>
+      <w:pPr>
+        <w:tabs>
+          <w:tab w:val="num" w:pos="1440"/>
+        </w:tabs>
+        <w:ind w:left="1440" w:hanging="360"/>
+      </w:pPr>
+    </w:lvl>
+    <w:lvl w:ilvl="2" w:tentative="1">
+      <w:start w:val="1"/>
+      <w:numFmt w:val="decimal"/>
+      <w:lvlText w:val="%3."/>
+      <w:lvlJc w:val="left"/>
+      <w:pPr>
+        <w:tabs>
+          <w:tab w:val="num" w:pos="2160"/>
+        </w:tabs>
+        <w:ind w:left="2160" w:hanging="360"/>
+      </w:pPr>
+    </w:lvl>
+    <w:lvl w:ilvl="3" w:tentative="1">
+      <w:start w:val="1"/>
+      <w:numFmt w:val="decimal"/>
+      <w:lvlText w:val="%4."/>
+      <w:lvlJc w:val="left"/>
+      <w:pPr>
+        <w:tabs>
+          <w:tab w:val="num" w:pos="2880"/>
+        </w:tabs>
+        <w:ind w:left="2880" w:hanging="360"/>
+      </w:pPr>
+    </w:lvl>
+    <w:lvl w:ilvl="4" w:tentative="1">
+      <w:start w:val="1"/>
+      <w:numFmt w:val="decimal"/>
+      <w:lvlText w:val="%5."/>
+      <w:lvlJc w:val="left"/>
+      <w:pPr>
+        <w:tabs>
+          <w:tab w:val="num" w:pos="3600"/>
+        </w:tabs>
+        <w:ind w:left="3600" w:hanging="360"/>
+      </w:pPr>
+    </w:lvl>
+    <w:lvl w:ilvl="5" w:tentative="1">
+      <w:start w:val="1"/>
+      <w:numFmt w:val="decimal"/>
+      <w:lvlText w:val="%6."/>
+      <w:lvlJc w:val="left"/>
+      <w:pPr>
+        <w:tabs>
+          <w:tab w:val="num" w:pos="4320"/>
+        </w:tabs>
+        <w:ind w:left="4320" w:hanging="360"/>
+      </w:pPr>
+    </w:lvl>
+    <w:lvl w:ilvl="6" w:tentative="1">
+      <w:start w:val="1"/>
+      <w:numFmt w:val="decimal"/>
+      <w:lvlText w:val="%7."/>
+      <w:lvlJc w:val="left"/>
+      <w:pPr>
+        <w:tabs>
+          <w:tab w:val="num" w:pos="5040"/>
+        </w:tabs>
+        <w:ind w:left="5040" w:hanging="360"/>
+      </w:pPr>
+    </w:lvl>
+    <w:lvl w:ilvl="7" w:tentative="1">
+      <w:start w:val="1"/>
+      <w:numFmt w:val="decimal"/>
+      <w:lvlText w:val="%8."/>
+      <w:lvlJc w:val="left"/>
+      <w:pPr>
+        <w:tabs>
+          <w:tab w:val="num" w:pos="5760"/>
+        </w:tabs>
+        <w:ind w:left="5760" w:hanging="360"/>
+      </w:pPr>
+    </w:lvl>
+    <w:lvl w:ilvl="8" w:tentative="1">
+      <w:start w:val="1"/>
+      <w:numFmt w:val="decimal"/>
+      <w:lvlText w:val="%9."/>
+      <w:lvlJc w:val="left"/>
+      <w:pPr>
+        <w:tabs>
+          <w:tab w:val="num" w:pos="6480"/>
+        </w:tabs>
+        <w:ind w:left="6480" w:hanging="360"/>
+      </w:pPr>
+    </w:lvl>
+  </w:abstractNum>
+  <w:abstractNum w:abstractNumId="6" w15:restartNumberingAfterBreak="0">
     <w:nsid w:val="4CBD3DA8"/>
     <w:multiLevelType w:val="multilevel"/>
     <w:tmpl w:val="0AE69F1C"/>
@@ -2404,7 +3303,7 @@
       </w:rPr>
     </w:lvl>
   </w:abstractNum>
-  <w:abstractNum w:abstractNumId="5" w15:restartNumberingAfterBreak="0">
+  <w:abstractNum w:abstractNumId="7" w15:restartNumberingAfterBreak="0">
     <w:nsid w:val="6AA87730"/>
     <w:multiLevelType w:val="multilevel"/>
     <w:tmpl w:val="5C746820"/>
@@ -2553,7 +3452,7 @@
       </w:rPr>
     </w:lvl>
   </w:abstractNum>
-  <w:abstractNum w:abstractNumId="6" w15:restartNumberingAfterBreak="0">
+  <w:abstractNum w:abstractNumId="8" w15:restartNumberingAfterBreak="0">
     <w:nsid w:val="6DF7788D"/>
     <w:multiLevelType w:val="hybridMultilevel"/>
     <w:tmpl w:val="01F67D28"/>
@@ -2642,7 +3541,7 @@
       </w:pPr>
     </w:lvl>
   </w:abstractNum>
-  <w:abstractNum w:abstractNumId="7" w15:restartNumberingAfterBreak="0">
+  <w:abstractNum w:abstractNumId="9" w15:restartNumberingAfterBreak="0">
     <w:nsid w:val="700F5157"/>
     <w:multiLevelType w:val="multilevel"/>
     <w:tmpl w:val="9296157E"/>
@@ -2791,7 +3690,7 @@
       </w:rPr>
     </w:lvl>
   </w:abstractNum>
-  <w:abstractNum w:abstractNumId="8" w15:restartNumberingAfterBreak="0">
+  <w:abstractNum w:abstractNumId="10" w15:restartNumberingAfterBreak="0">
     <w:nsid w:val="71A80E2C"/>
     <w:multiLevelType w:val="multilevel"/>
     <w:tmpl w:val="E5521FAC"/>
@@ -2944,10 +3843,10 @@
     <w:abstractNumId w:val="2"/>
   </w:num>
   <w:num w:numId="2" w16cid:durableId="1688210388">
-    <w:abstractNumId w:val="6"/>
+    <w:abstractNumId w:val="8"/>
   </w:num>
   <w:num w:numId="3" w16cid:durableId="56976298">
-    <w:abstractNumId w:val="5"/>
+    <w:abstractNumId w:val="7"/>
   </w:num>
   <w:num w:numId="4" w16cid:durableId="51588710">
     <w:abstractNumId w:val="0"/>
@@ -2956,16 +3855,32 @@
     <w:abstractNumId w:val="1"/>
   </w:num>
   <w:num w:numId="6" w16cid:durableId="1158309006">
-    <w:abstractNumId w:val="4"/>
+    <w:abstractNumId w:val="6"/>
   </w:num>
   <w:num w:numId="7" w16cid:durableId="2012026223">
-    <w:abstractNumId w:val="7"/>
+    <w:abstractNumId w:val="9"/>
   </w:num>
   <w:num w:numId="8" w16cid:durableId="1121996432">
-    <w:abstractNumId w:val="8"/>
+    <w:abstractNumId w:val="10"/>
   </w:num>
   <w:num w:numId="9" w16cid:durableId="559100587">
     <w:abstractNumId w:val="3"/>
+  </w:num>
+  <w:num w:numId="10" w16cid:durableId="101149216">
+    <w:abstractNumId w:val="5"/>
+    <w:lvlOverride w:ilvl="0">
+      <w:startOverride w:val="1"/>
+    </w:lvlOverride>
+  </w:num>
+  <w:num w:numId="11" w16cid:durableId="1137068351">
+    <w:abstractNumId w:val="5"/>
+    <w:lvlOverride w:ilvl="0"/>
+    <w:lvlOverride w:ilvl="1">
+      <w:startOverride w:val="1"/>
+    </w:lvlOverride>
+  </w:num>
+  <w:num w:numId="12" w16cid:durableId="1833982708">
+    <w:abstractNumId w:val="4"/>
   </w:num>
 </w:numbering>
 </file>
@@ -3573,7 +4488,6 @@
   <w:style w:type="character" w:default="1" w:styleId="DefaultParagraphFont">
     <w:name w:val="Default Paragraph Font"/>
     <w:uiPriority w:val="1"/>
-    <w:semiHidden/>
     <w:unhideWhenUsed/>
   </w:style>
   <w:style w:type="table" w:default="1" w:styleId="TableNormal">

</xml_diff>